<commit_message>
removed underline on resume
</commit_message>
<xml_diff>
--- a/Spring_2017_Resume.docx
+++ b/Spring_2017_Resume.docx
@@ -570,7 +570,27 @@
           <w:spacing w:val="-1"/>
           <w:position w:val="1"/>
         </w:rPr>
-        <w:t>summer internship that utilizes my computational, analytical, communicative, and teamwork skills to solve problems and make a positive difference in my community through computing.</w:t>
+        <w:t xml:space="preserve">summer </w:t>
+      </w:r>
+      <w:r>
+        <w:rPr>
+          <w:rFonts w:ascii="Times New Roman" w:hAnsi="Times New Roman" w:cs="Times New Roman"/>
+          <w:bCs/>
+          <w:spacing w:val="-1"/>
+          <w:position w:val="1"/>
+        </w:rPr>
+        <w:t xml:space="preserve">internship </w:t>
+      </w:r>
+      <w:bookmarkStart w:id="0" w:name="_GoBack"/>
+      <w:bookmarkEnd w:id="0"/>
+      <w:r>
+        <w:rPr>
+          <w:rFonts w:ascii="Times New Roman" w:hAnsi="Times New Roman" w:cs="Times New Roman"/>
+          <w:bCs/>
+          <w:spacing w:val="-1"/>
+          <w:position w:val="1"/>
+        </w:rPr>
+        <w:t>that utilizes my computational, analytical, communicative, and teamwork skills to solve problems and make a positive difference in my community through computing.</w:t>
       </w:r>
     </w:p>
     <w:p>
@@ -2883,8 +2903,6 @@
         </w:rPr>
         <w:t>: Student Alumni Association, HackGT, GT WebDev, Epic Intentions</w:t>
       </w:r>
-      <w:bookmarkStart w:id="0" w:name="_GoBack"/>
-      <w:bookmarkEnd w:id="0"/>
     </w:p>
     <w:p>
       <w:pPr>
@@ -5642,7 +5660,7 @@
 </file>
 
 <file path=customXml/itemProps1.xml><?xml version="1.0" encoding="utf-8"?>
-<ds:datastoreItem xmlns:ds="http://schemas.openxmlformats.org/officeDocument/2006/customXml" ds:itemID="{CB688339-CD7C-5047-B7D7-5D7C702C4464}">
+<ds:datastoreItem xmlns:ds="http://schemas.openxmlformats.org/officeDocument/2006/customXml" ds:itemID="{D6644E5C-B296-244B-AA43-4192851D854A}">
   <ds:schemaRefs>
     <ds:schemaRef ds:uri="http://schemas.openxmlformats.org/officeDocument/2006/bibliography"/>
   </ds:schemaRefs>

</xml_diff>